<commit_message>
Arreglo del error de buffer + más casos de prueba
- Ya no existe el error que ocurría cuando se pasa de la función juegosXTurno a generarSecuencia donde la secuencia ingresada quedaba guardada en buffer, insertándose en vez de la opción para gastar vidas o no en caso de ingresar la secuencia incorrecta.
- Dos casos de prueba nuevos.
</commit_message>
<xml_diff>
--- a/Casos de prueba.docx
+++ b/Casos de prueba.docx
@@ -5,18 +5,18 @@
     <w:tbl>
       <w:tblPr>
         <w:tblStyle w:val="Tablaconcuadrcula"/>
-        <w:tblW w:w="10768" w:type="dxa"/>
+        <w:tblW w:w="11052" w:type="dxa"/>
         <w:tblLook w:val="04A0" w:firstRow="1" w:lastRow="0" w:firstColumn="1" w:lastColumn="0" w:noHBand="0" w:noVBand="1"/>
       </w:tblPr>
       <w:tblGrid>
         <w:gridCol w:w="1278"/>
-        <w:gridCol w:w="2014"/>
-        <w:gridCol w:w="7476"/>
+        <w:gridCol w:w="1097"/>
+        <w:gridCol w:w="8677"/>
       </w:tblGrid>
       <w:tr>
         <w:tc>
           <w:tcPr>
-            <w:tcW w:w="1258" w:type="dxa"/>
+            <w:tcW w:w="0" w:type="auto"/>
           </w:tcPr>
           <w:p>
             <w:pPr>
@@ -35,7 +35,7 @@
         </w:tc>
         <w:tc>
           <w:tcPr>
-            <w:tcW w:w="2423" w:type="dxa"/>
+            <w:tcW w:w="0" w:type="auto"/>
           </w:tcPr>
           <w:p>
             <w:pPr>
@@ -54,7 +54,7 @@
         </w:tc>
         <w:tc>
           <w:tcPr>
-            <w:tcW w:w="7087" w:type="dxa"/>
+            <w:tcW w:w="8767" w:type="dxa"/>
           </w:tcPr>
           <w:p>
             <w:pPr>
@@ -75,7 +75,7 @@
       <w:tr>
         <w:tc>
           <w:tcPr>
-            <w:tcW w:w="1258" w:type="dxa"/>
+            <w:tcW w:w="0" w:type="auto"/>
           </w:tcPr>
           <w:p>
             <w:pPr>
@@ -88,7 +88,7 @@
         </w:tc>
         <w:tc>
           <w:tcPr>
-            <w:tcW w:w="2423" w:type="dxa"/>
+            <w:tcW w:w="0" w:type="auto"/>
           </w:tcPr>
           <w:p>
             <w:pPr>
@@ -97,13 +97,11 @@
             <w:r>
               <w:t>Que se tome su secuencia como válida</w:t>
             </w:r>
-            <w:bookmarkStart w:id="0" w:name="_GoBack"/>
-            <w:bookmarkEnd w:id="0"/>
-          </w:p>
-        </w:tc>
-        <w:tc>
-          <w:tcPr>
-            <w:tcW w:w="7087" w:type="dxa"/>
+          </w:p>
+        </w:tc>
+        <w:tc>
+          <w:tcPr>
+            <w:tcW w:w="8767" w:type="dxa"/>
           </w:tcPr>
           <w:p>
             <w:pPr>
@@ -115,7 +113,7 @@
                 <w:lang w:eastAsia="es-AR"/>
               </w:rPr>
               <w:drawing>
-                <wp:inline distT="0" distB="0" distL="0" distR="0" wp14:anchorId="5F7C3136" wp14:editId="3A78D755">
+                <wp:inline distT="0" distB="0" distL="0" distR="0" wp14:anchorId="54C49191" wp14:editId="14114C28">
                   <wp:extent cx="4610100" cy="1090056"/>
                   <wp:effectExtent l="0" t="0" r="0" b="0"/>
                   <wp:docPr id="1" name="Imagen 1"/>
@@ -163,7 +161,7 @@
       <w:tr>
         <w:tc>
           <w:tcPr>
-            <w:tcW w:w="1258" w:type="dxa"/>
+            <w:tcW w:w="0" w:type="auto"/>
           </w:tcPr>
           <w:p>
             <w:pPr>
@@ -176,7 +174,7 @@
         </w:tc>
         <w:tc>
           <w:tcPr>
-            <w:tcW w:w="2423" w:type="dxa"/>
+            <w:tcW w:w="0" w:type="auto"/>
           </w:tcPr>
           <w:p>
             <w:pPr>
@@ -189,7 +187,7 @@
         </w:tc>
         <w:tc>
           <w:tcPr>
-            <w:tcW w:w="7087" w:type="dxa"/>
+            <w:tcW w:w="8767" w:type="dxa"/>
           </w:tcPr>
           <w:p>
             <w:pPr>
@@ -205,7 +203,7 @@
                 <w:lang w:eastAsia="es-AR"/>
               </w:rPr>
               <w:drawing>
-                <wp:inline distT="0" distB="0" distL="0" distR="0" wp14:anchorId="202CEA52" wp14:editId="7626113F">
+                <wp:inline distT="0" distB="0" distL="0" distR="0" wp14:anchorId="76A36442" wp14:editId="754A2DFC">
                   <wp:extent cx="4610100" cy="1685925"/>
                   <wp:effectExtent l="0" t="0" r="0" b="9525"/>
                   <wp:docPr id="3" name="Imagen 3"/>
@@ -253,27 +251,33 @@
       <w:tr>
         <w:tc>
           <w:tcPr>
-            <w:tcW w:w="1258" w:type="dxa"/>
-          </w:tcPr>
-          <w:p>
-            <w:pPr>
-              <w:jc w:val="both"/>
-            </w:pPr>
-          </w:p>
-        </w:tc>
-        <w:tc>
-          <w:tcPr>
-            <w:tcW w:w="2423" w:type="dxa"/>
-          </w:tcPr>
-          <w:p>
-            <w:pPr>
-              <w:jc w:val="both"/>
-            </w:pPr>
-          </w:p>
-        </w:tc>
-        <w:tc>
-          <w:tcPr>
-            <w:tcW w:w="7087" w:type="dxa"/>
+            <w:tcW w:w="0" w:type="auto"/>
+          </w:tcPr>
+          <w:p>
+            <w:pPr>
+              <w:jc w:val="both"/>
+            </w:pPr>
+            <w:r>
+              <w:t>Colocar la secuencia correcta, pero con caracteres de más</w:t>
+            </w:r>
+          </w:p>
+        </w:tc>
+        <w:tc>
+          <w:tcPr>
+            <w:tcW w:w="0" w:type="auto"/>
+          </w:tcPr>
+          <w:p>
+            <w:pPr>
+              <w:jc w:val="both"/>
+            </w:pPr>
+            <w:r>
+              <w:t>No lo tome como válido, porque no es la secuencia exacta</w:t>
+            </w:r>
+          </w:p>
+        </w:tc>
+        <w:tc>
+          <w:tcPr>
+            <w:tcW w:w="8767" w:type="dxa"/>
           </w:tcPr>
           <w:p>
             <w:pPr>
@@ -283,10 +287,341 @@
                 <w:lang w:eastAsia="es-AR"/>
               </w:rPr>
             </w:pPr>
+            <w:r>
+              <w:rPr>
+                <w:noProof/>
+                <w:lang w:eastAsia="es-AR"/>
+              </w:rPr>
+              <w:drawing>
+                <wp:inline distT="0" distB="0" distL="0" distR="0" wp14:anchorId="48D39BAE" wp14:editId="79084FE7">
+                  <wp:extent cx="4447641" cy="504749"/>
+                  <wp:effectExtent l="0" t="0" r="0" b="0"/>
+                  <wp:docPr id="5" name="Imagen 5"/>
+                  <wp:cNvGraphicFramePr>
+                    <a:graphicFrameLocks xmlns:a="http://schemas.openxmlformats.org/drawingml/2006/main" noChangeAspect="1"/>
+                  </wp:cNvGraphicFramePr>
+                  <a:graphic xmlns:a="http://schemas.openxmlformats.org/drawingml/2006/main">
+                    <a:graphicData uri="http://schemas.openxmlformats.org/drawingml/2006/picture">
+                      <pic:pic xmlns:pic="http://schemas.openxmlformats.org/drawingml/2006/picture">
+                        <pic:nvPicPr>
+                          <pic:cNvPr id="1" name=""/>
+                          <pic:cNvPicPr/>
+                        </pic:nvPicPr>
+                        <pic:blipFill rotWithShape="1">
+                          <a:blip r:embed="rId6"/>
+                          <a:srcRect l="6274" t="13509" r="26800" b="72981"/>
+                          <a:stretch/>
+                        </pic:blipFill>
+                        <pic:spPr bwMode="auto">
+                          <a:xfrm>
+                            <a:off x="0" y="0"/>
+                            <a:ext cx="4447805" cy="504768"/>
+                          </a:xfrm>
+                          <a:prstGeom prst="rect">
+                            <a:avLst/>
+                          </a:prstGeom>
+                          <a:ln>
+                            <a:noFill/>
+                          </a:ln>
+                          <a:extLst>
+                            <a:ext uri="{53640926-AAD7-44D8-BBD7-CCE9431645EC}">
+                              <a14:shadowObscured xmlns:a14="http://schemas.microsoft.com/office/drawing/2010/main"/>
+                            </a:ext>
+                          </a:extLst>
+                        </pic:spPr>
+                      </pic:pic>
+                    </a:graphicData>
+                  </a:graphic>
+                </wp:inline>
+              </w:drawing>
+            </w:r>
+            <w:r>
+              <w:rPr>
+                <w:noProof/>
+                <w:lang w:eastAsia="es-AR"/>
+              </w:rPr>
+              <w:drawing>
+                <wp:inline distT="0" distB="0" distL="0" distR="0" wp14:anchorId="06928E15" wp14:editId="3F617254">
+                  <wp:extent cx="5296204" cy="1089964"/>
+                  <wp:effectExtent l="0" t="0" r="0" b="0"/>
+                  <wp:docPr id="7" name="Imagen 7"/>
+                  <wp:cNvGraphicFramePr>
+                    <a:graphicFrameLocks xmlns:a="http://schemas.openxmlformats.org/drawingml/2006/main" noChangeAspect="1"/>
+                  </wp:cNvGraphicFramePr>
+                  <a:graphic xmlns:a="http://schemas.openxmlformats.org/drawingml/2006/main">
+                    <a:graphicData uri="http://schemas.openxmlformats.org/drawingml/2006/picture">
+                      <pic:pic xmlns:pic="http://schemas.openxmlformats.org/drawingml/2006/picture">
+                        <pic:nvPicPr>
+                          <pic:cNvPr id="1" name=""/>
+                          <pic:cNvPicPr/>
+                        </pic:nvPicPr>
+                        <pic:blipFill rotWithShape="1">
+                          <a:blip r:embed="rId7"/>
+                          <a:srcRect l="6494" t="14096" r="13782" b="56719"/>
+                          <a:stretch/>
+                        </pic:blipFill>
+                        <pic:spPr bwMode="auto">
+                          <a:xfrm>
+                            <a:off x="0" y="0"/>
+                            <a:ext cx="5298408" cy="1090418"/>
+                          </a:xfrm>
+                          <a:prstGeom prst="rect">
+                            <a:avLst/>
+                          </a:prstGeom>
+                          <a:ln>
+                            <a:noFill/>
+                          </a:ln>
+                          <a:extLst>
+                            <a:ext uri="{53640926-AAD7-44D8-BBD7-CCE9431645EC}">
+                              <a14:shadowObscured xmlns:a14="http://schemas.microsoft.com/office/drawing/2010/main"/>
+                            </a:ext>
+                          </a:extLst>
+                        </pic:spPr>
+                      </pic:pic>
+                    </a:graphicData>
+                  </a:graphic>
+                </wp:inline>
+              </w:drawing>
+            </w:r>
+          </w:p>
+        </w:tc>
+      </w:tr>
+      <w:tr>
+        <w:tc>
+          <w:tcPr>
+            <w:tcW w:w="0" w:type="auto"/>
+          </w:tcPr>
+          <w:p>
+            <w:pPr>
+              <w:jc w:val="both"/>
+            </w:pPr>
+            <w:r>
+              <w:t xml:space="preserve">Si gasta vidas, pero la secuencia </w:t>
+            </w:r>
+            <w:r>
+              <w:t>termina quedando</w:t>
+            </w:r>
+            <w:r>
+              <w:t xml:space="preserve"> como la original</w:t>
+            </w:r>
+          </w:p>
+        </w:tc>
+        <w:tc>
+          <w:tcPr>
+            <w:tcW w:w="0" w:type="auto"/>
+          </w:tcPr>
+          <w:p>
+            <w:pPr>
+              <w:jc w:val="both"/>
+            </w:pPr>
+            <w:r>
+              <w:t xml:space="preserve">Que </w:t>
+            </w:r>
+            <w:r>
+              <w:t>se tome como válido</w:t>
+            </w:r>
+            <w:r>
+              <w:t xml:space="preserve"> si no ingresa nada</w:t>
+            </w:r>
+            <w:bookmarkStart w:id="0" w:name="_GoBack"/>
+            <w:bookmarkEnd w:id="0"/>
+            <w:r>
+              <w:t>, porque llegó a la secuencia original de todas formas</w:t>
+            </w:r>
+          </w:p>
+        </w:tc>
+        <w:tc>
+          <w:tcPr>
+            <w:tcW w:w="8767" w:type="dxa"/>
+          </w:tcPr>
+          <w:p>
+            <w:pPr>
+              <w:jc w:val="both"/>
+              <w:rPr>
+                <w:noProof/>
+                <w:lang w:eastAsia="es-AR"/>
+              </w:rPr>
+            </w:pPr>
+            <w:r>
+              <w:rPr>
+                <w:noProof/>
+                <w:lang w:eastAsia="es-AR"/>
+              </w:rPr>
+              <w:drawing>
+                <wp:inline distT="0" distB="0" distL="0" distR="0" wp14:anchorId="20B1C1DA" wp14:editId="5E66826A">
+                  <wp:extent cx="5308600" cy="1600200"/>
+                  <wp:effectExtent l="0" t="0" r="6350" b="0"/>
+                  <wp:docPr id="11" name="Imagen 11"/>
+                  <wp:cNvGraphicFramePr>
+                    <a:graphicFrameLocks xmlns:a="http://schemas.openxmlformats.org/drawingml/2006/main" noChangeAspect="1"/>
+                  </wp:cNvGraphicFramePr>
+                  <a:graphic xmlns:a="http://schemas.openxmlformats.org/drawingml/2006/main">
+                    <a:graphicData uri="http://schemas.openxmlformats.org/drawingml/2006/picture">
+                      <pic:pic xmlns:pic="http://schemas.openxmlformats.org/drawingml/2006/picture">
+                        <pic:nvPicPr>
+                          <pic:cNvPr id="1" name=""/>
+                          <pic:cNvPicPr/>
+                        </pic:nvPicPr>
+                        <pic:blipFill rotWithShape="1">
+                          <a:blip r:embed="rId8">
+                            <a:extLst>
+                              <a:ext uri="{28A0092B-C50C-407E-A947-70E740481C1C}">
+                                <a14:useLocalDpi xmlns:a14="http://schemas.microsoft.com/office/drawing/2010/main" val="0"/>
+                              </a:ext>
+                            </a:extLst>
+                          </a:blip>
+                          <a:srcRect l="10033" t="20904" r="30059" b="46975"/>
+                          <a:stretch/>
+                        </pic:blipFill>
+                        <pic:spPr bwMode="auto">
+                          <a:xfrm>
+                            <a:off x="0" y="0"/>
+                            <a:ext cx="5308958" cy="1600308"/>
+                          </a:xfrm>
+                          <a:prstGeom prst="rect">
+                            <a:avLst/>
+                          </a:prstGeom>
+                          <a:ln>
+                            <a:noFill/>
+                          </a:ln>
+                          <a:extLst>
+                            <a:ext uri="{53640926-AAD7-44D8-BBD7-CCE9431645EC}">
+                              <a14:shadowObscured xmlns:a14="http://schemas.microsoft.com/office/drawing/2010/main"/>
+                            </a:ext>
+                          </a:extLst>
+                        </pic:spPr>
+                      </pic:pic>
+                    </a:graphicData>
+                  </a:graphic>
+                </wp:inline>
+              </w:drawing>
+            </w:r>
+            <w:r>
+              <w:rPr>
+                <w:noProof/>
+                <w:lang w:eastAsia="es-AR"/>
+              </w:rPr>
+              <w:drawing>
+                <wp:inline distT="0" distB="0" distL="0" distR="0" wp14:anchorId="27E9513E" wp14:editId="3CDE897F">
+                  <wp:extent cx="5257800" cy="1106276"/>
+                  <wp:effectExtent l="0" t="0" r="0" b="0"/>
+                  <wp:docPr id="12" name="Imagen 12"/>
+                  <wp:cNvGraphicFramePr>
+                    <a:graphicFrameLocks xmlns:a="http://schemas.openxmlformats.org/drawingml/2006/main" noChangeAspect="1"/>
+                  </wp:cNvGraphicFramePr>
+                  <a:graphic xmlns:a="http://schemas.openxmlformats.org/drawingml/2006/main">
+                    <a:graphicData uri="http://schemas.openxmlformats.org/drawingml/2006/picture">
+                      <pic:pic xmlns:pic="http://schemas.openxmlformats.org/drawingml/2006/picture">
+                        <pic:nvPicPr>
+                          <pic:cNvPr id="1" name=""/>
+                          <pic:cNvPicPr/>
+                        </pic:nvPicPr>
+                        <pic:blipFill rotWithShape="1">
+                          <a:blip r:embed="rId9">
+                            <a:extLst>
+                              <a:ext uri="{28A0092B-C50C-407E-A947-70E740481C1C}">
+                                <a14:useLocalDpi xmlns:a14="http://schemas.microsoft.com/office/drawing/2010/main" val="0"/>
+                              </a:ext>
+                            </a:extLst>
+                          </a:blip>
+                          <a:srcRect l="10176" t="21415" r="38659" b="59211"/>
+                          <a:stretch/>
+                        </pic:blipFill>
+                        <pic:spPr bwMode="auto">
+                          <a:xfrm>
+                            <a:off x="0" y="0"/>
+                            <a:ext cx="5282673" cy="1111510"/>
+                          </a:xfrm>
+                          <a:prstGeom prst="rect">
+                            <a:avLst/>
+                          </a:prstGeom>
+                          <a:ln>
+                            <a:noFill/>
+                          </a:ln>
+                          <a:extLst>
+                            <a:ext uri="{53640926-AAD7-44D8-BBD7-CCE9431645EC}">
+                              <a14:shadowObscured xmlns:a14="http://schemas.microsoft.com/office/drawing/2010/main"/>
+                            </a:ext>
+                          </a:extLst>
+                        </pic:spPr>
+                      </pic:pic>
+                    </a:graphicData>
+                  </a:graphic>
+                </wp:inline>
+              </w:drawing>
+            </w:r>
+            <w:r>
+              <w:rPr>
+                <w:noProof/>
+                <w:lang w:eastAsia="es-AR"/>
+              </w:rPr>
+              <w:drawing>
+                <wp:inline distT="0" distB="0" distL="0" distR="0" wp14:anchorId="5D26E9BE" wp14:editId="38E20F2A">
+                  <wp:extent cx="5284694" cy="685800"/>
+                  <wp:effectExtent l="0" t="0" r="0" b="0"/>
+                  <wp:docPr id="13" name="Imagen 13"/>
+                  <wp:cNvGraphicFramePr>
+                    <a:graphicFrameLocks xmlns:a="http://schemas.openxmlformats.org/drawingml/2006/main" noChangeAspect="1"/>
+                  </wp:cNvGraphicFramePr>
+                  <a:graphic xmlns:a="http://schemas.openxmlformats.org/drawingml/2006/main">
+                    <a:graphicData uri="http://schemas.openxmlformats.org/drawingml/2006/picture">
+                      <pic:pic xmlns:pic="http://schemas.openxmlformats.org/drawingml/2006/picture">
+                        <pic:nvPicPr>
+                          <pic:cNvPr id="1" name=""/>
+                          <pic:cNvPicPr/>
+                        </pic:nvPicPr>
+                        <pic:blipFill rotWithShape="1">
+                          <a:blip r:embed="rId10">
+                            <a:extLst>
+                              <a:ext uri="{28A0092B-C50C-407E-A947-70E740481C1C}">
+                                <a14:useLocalDpi xmlns:a14="http://schemas.microsoft.com/office/drawing/2010/main" val="0"/>
+                              </a:ext>
+                            </a:extLst>
+                          </a:blip>
+                          <a:srcRect l="10032" t="21159" r="33643" b="65840"/>
+                          <a:stretch/>
+                        </pic:blipFill>
+                        <pic:spPr bwMode="auto">
+                          <a:xfrm>
+                            <a:off x="0" y="0"/>
+                            <a:ext cx="5288464" cy="686289"/>
+                          </a:xfrm>
+                          <a:prstGeom prst="rect">
+                            <a:avLst/>
+                          </a:prstGeom>
+                          <a:ln>
+                            <a:noFill/>
+                          </a:ln>
+                          <a:extLst>
+                            <a:ext uri="{53640926-AAD7-44D8-BBD7-CCE9431645EC}">
+                              <a14:shadowObscured xmlns:a14="http://schemas.microsoft.com/office/drawing/2010/main"/>
+                            </a:ext>
+                          </a:extLst>
+                        </pic:spPr>
+                      </pic:pic>
+                    </a:graphicData>
+                  </a:graphic>
+                </wp:inline>
+              </w:drawing>
+            </w:r>
           </w:p>
         </w:tc>
       </w:tr>
     </w:tbl>
+    <w:p>
+      <w:pPr>
+        <w:jc w:val="both"/>
+      </w:pPr>
+    </w:p>
+    <w:p>
+      <w:pPr>
+        <w:jc w:val="both"/>
+        <w:rPr>
+          <w:noProof/>
+          <w:lang w:eastAsia="es-AR"/>
+        </w:rPr>
+      </w:pPr>
+    </w:p>
     <w:p>
       <w:pPr>
         <w:jc w:val="both"/>
@@ -309,6 +644,9 @@
       <w:pPr>
         <w:jc w:val="both"/>
       </w:pPr>
+      <w:r>
+        <w:tab/>
+      </w:r>
     </w:p>
     <w:sectPr>
       <w:pgSz w:w="11906" w:h="16838"/>

</xml_diff>

<commit_message>
Arreglo error cadenas + Nuevo caso de prueba
Ahora el programa no falla cuando se añaden múltiples nombres. Agregamos otro caso de prueba.
</commit_message>
<xml_diff>
--- a/Casos de prueba.docx
+++ b/Casos de prueba.docx
@@ -10,8 +10,8 @@
       </w:tblPr>
       <w:tblGrid>
         <w:gridCol w:w="1278"/>
-        <w:gridCol w:w="1097"/>
-        <w:gridCol w:w="8677"/>
+        <w:gridCol w:w="1150"/>
+        <w:gridCol w:w="8624"/>
       </w:tblGrid>
       <w:tr>
         <w:tc>
@@ -54,7 +54,7 @@
         </w:tc>
         <w:tc>
           <w:tcPr>
-            <w:tcW w:w="8767" w:type="dxa"/>
+            <w:tcW w:w="8624" w:type="dxa"/>
           </w:tcPr>
           <w:p>
             <w:pPr>
@@ -101,7 +101,7 @@
         </w:tc>
         <w:tc>
           <w:tcPr>
-            <w:tcW w:w="8767" w:type="dxa"/>
+            <w:tcW w:w="8624" w:type="dxa"/>
           </w:tcPr>
           <w:p>
             <w:pPr>
@@ -114,8 +114,8 @@
               </w:rPr>
               <w:drawing>
                 <wp:inline distT="0" distB="0" distL="0" distR="0" wp14:anchorId="54C49191" wp14:editId="14114C28">
-                  <wp:extent cx="4610100" cy="1090056"/>
-                  <wp:effectExtent l="0" t="0" r="0" b="0"/>
+                  <wp:extent cx="5314531" cy="1009650"/>
+                  <wp:effectExtent l="0" t="0" r="635" b="0"/>
                   <wp:docPr id="1" name="Imagen 1"/>
                   <wp:cNvGraphicFramePr>
                     <a:graphicFrameLocks xmlns:a="http://schemas.openxmlformats.org/drawingml/2006/main" noChangeAspect="1"/>
@@ -129,13 +129,13 @@
                         </pic:nvPicPr>
                         <pic:blipFill rotWithShape="1">
                           <a:blip r:embed="rId4"/>
-                          <a:srcRect l="4411" t="10981" r="63512" b="75528"/>
+                          <a:srcRect l="4411" t="10981" r="63832" b="78287"/>
                           <a:stretch/>
                         </pic:blipFill>
                         <pic:spPr bwMode="auto">
                           <a:xfrm>
                             <a:off x="0" y="0"/>
-                            <a:ext cx="4640468" cy="1097237"/>
+                            <a:ext cx="5367921" cy="1019793"/>
                           </a:xfrm>
                           <a:prstGeom prst="rect">
                             <a:avLst/>
@@ -187,7 +187,7 @@
         </w:tc>
         <w:tc>
           <w:tcPr>
-            <w:tcW w:w="8767" w:type="dxa"/>
+            <w:tcW w:w="8624" w:type="dxa"/>
           </w:tcPr>
           <w:p>
             <w:pPr>
@@ -204,7 +204,7 @@
               </w:rPr>
               <w:drawing>
                 <wp:inline distT="0" distB="0" distL="0" distR="0" wp14:anchorId="76A36442" wp14:editId="754A2DFC">
-                  <wp:extent cx="4610100" cy="1685925"/>
+                  <wp:extent cx="4705350" cy="1171575"/>
                   <wp:effectExtent l="0" t="0" r="0" b="9525"/>
                   <wp:docPr id="3" name="Imagen 3"/>
                   <wp:cNvGraphicFramePr>
@@ -219,13 +219,13 @@
                         </pic:nvPicPr>
                         <pic:blipFill rotWithShape="1">
                           <a:blip r:embed="rId5"/>
-                          <a:srcRect l="172" t="2849" r="29359" b="51311"/>
+                          <a:srcRect l="172" t="2849" r="27903" b="65296"/>
                           <a:stretch/>
                         </pic:blipFill>
                         <pic:spPr bwMode="auto">
                           <a:xfrm>
                             <a:off x="0" y="0"/>
-                            <a:ext cx="4610702" cy="1686145"/>
+                            <a:ext cx="4705964" cy="1171728"/>
                           </a:xfrm>
                           <a:prstGeom prst="rect">
                             <a:avLst/>
@@ -277,7 +277,7 @@
         </w:tc>
         <w:tc>
           <w:tcPr>
-            <w:tcW w:w="8767" w:type="dxa"/>
+            <w:tcW w:w="8624" w:type="dxa"/>
           </w:tcPr>
           <w:p>
             <w:pPr>
@@ -423,8 +423,6 @@
             <w:r>
               <w:t xml:space="preserve"> si no ingresa nada</w:t>
             </w:r>
-            <w:bookmarkStart w:id="0" w:name="_GoBack"/>
-            <w:bookmarkEnd w:id="0"/>
             <w:r>
               <w:t>, porque llegó a la secuencia original de todas formas</w:t>
             </w:r>
@@ -432,7 +430,7 @@
         </w:tc>
         <w:tc>
           <w:tcPr>
-            <w:tcW w:w="8767" w:type="dxa"/>
+            <w:tcW w:w="8624" w:type="dxa"/>
           </w:tcPr>
           <w:p>
             <w:pPr>
@@ -607,7 +605,176 @@
           </w:p>
         </w:tc>
       </w:tr>
+      <w:tr>
+        <w:tc>
+          <w:tcPr>
+            <w:tcW w:w="0" w:type="auto"/>
+          </w:tcPr>
+          <w:p>
+            <w:pPr>
+              <w:jc w:val="both"/>
+            </w:pPr>
+            <w:r>
+              <w:t>Todos los jugadores terminan con 0 puntos.</w:t>
+            </w:r>
+          </w:p>
+        </w:tc>
+        <w:tc>
+          <w:tcPr>
+            <w:tcW w:w="0" w:type="auto"/>
+          </w:tcPr>
+          <w:p>
+            <w:pPr>
+              <w:jc w:val="both"/>
+            </w:pPr>
+            <w:r>
+              <w:t>Todos son ganadores porque 0 sería el máximo de puntos que se alcanzó</w:t>
+            </w:r>
+          </w:p>
+        </w:tc>
+        <w:tc>
+          <w:tcPr>
+            <w:tcW w:w="8624" w:type="dxa"/>
+          </w:tcPr>
+          <w:p>
+            <w:pPr>
+              <w:jc w:val="both"/>
+              <w:rPr>
+                <w:noProof/>
+                <w:lang w:eastAsia="es-AR"/>
+              </w:rPr>
+            </w:pPr>
+            <w:r>
+              <w:rPr>
+                <w:noProof/>
+                <w:lang w:eastAsia="es-AR"/>
+              </w:rPr>
+              <w:drawing>
+                <wp:inline distT="0" distB="0" distL="0" distR="0" wp14:anchorId="497DBB05" wp14:editId="777C97F0">
+                  <wp:extent cx="1724025" cy="1361643"/>
+                  <wp:effectExtent l="0" t="0" r="0" b="0"/>
+                  <wp:docPr id="2" name="Imagen 2"/>
+                  <wp:cNvGraphicFramePr>
+                    <a:graphicFrameLocks xmlns:a="http://schemas.openxmlformats.org/drawingml/2006/main" noChangeAspect="1"/>
+                  </wp:cNvGraphicFramePr>
+                  <a:graphic xmlns:a="http://schemas.openxmlformats.org/drawingml/2006/main">
+                    <a:graphicData uri="http://schemas.openxmlformats.org/drawingml/2006/picture">
+                      <pic:pic xmlns:pic="http://schemas.openxmlformats.org/drawingml/2006/picture">
+                        <pic:nvPicPr>
+                          <pic:cNvPr id="1" name=""/>
+                          <pic:cNvPicPr/>
+                        </pic:nvPicPr>
+                        <pic:blipFill rotWithShape="1">
+                          <a:blip r:embed="rId11"/>
+                          <a:srcRect t="63130" r="85642" b="16700"/>
+                          <a:stretch/>
+                        </pic:blipFill>
+                        <pic:spPr bwMode="auto">
+                          <a:xfrm>
+                            <a:off x="0" y="0"/>
+                            <a:ext cx="1742459" cy="1376202"/>
+                          </a:xfrm>
+                          <a:prstGeom prst="rect">
+                            <a:avLst/>
+                          </a:prstGeom>
+                          <a:ln>
+                            <a:noFill/>
+                          </a:ln>
+                          <a:extLst>
+                            <a:ext uri="{53640926-AAD7-44D8-BBD7-CCE9431645EC}">
+                              <a14:shadowObscured xmlns:a14="http://schemas.microsoft.com/office/drawing/2010/main"/>
+                            </a:ext>
+                          </a:extLst>
+                        </pic:spPr>
+                      </pic:pic>
+                    </a:graphicData>
+                  </a:graphic>
+                </wp:inline>
+              </w:drawing>
+            </w:r>
+          </w:p>
+          <w:p>
+            <w:pPr>
+              <w:jc w:val="both"/>
+              <w:rPr>
+                <w:noProof/>
+                <w:lang w:eastAsia="es-AR"/>
+              </w:rPr>
+            </w:pPr>
+            <w:r>
+              <w:rPr>
+                <w:noProof/>
+                <w:lang w:eastAsia="es-AR"/>
+              </w:rPr>
+              <w:lastRenderedPageBreak/>
+              <w:drawing>
+                <wp:inline distT="0" distB="0" distL="0" distR="0" wp14:anchorId="4477C8DB" wp14:editId="42614370">
+                  <wp:extent cx="4890751" cy="1238250"/>
+                  <wp:effectExtent l="0" t="0" r="5715" b="0"/>
+                  <wp:docPr id="15" name="Imagen 15"/>
+                  <wp:cNvGraphicFramePr>
+                    <a:graphicFrameLocks xmlns:a="http://schemas.openxmlformats.org/drawingml/2006/main" noChangeAspect="1"/>
+                  </wp:cNvGraphicFramePr>
+                  <a:graphic xmlns:a="http://schemas.openxmlformats.org/drawingml/2006/main">
+                    <a:graphicData uri="http://schemas.openxmlformats.org/drawingml/2006/picture">
+                      <pic:pic xmlns:pic="http://schemas.openxmlformats.org/drawingml/2006/picture">
+                        <pic:nvPicPr>
+                          <pic:cNvPr id="1" name=""/>
+                          <pic:cNvPicPr/>
+                        </pic:nvPicPr>
+                        <pic:blipFill rotWithShape="1">
+                          <a:blip r:embed="rId12"/>
+                          <a:srcRect t="3302" r="52990" b="75528"/>
+                          <a:stretch/>
+                        </pic:blipFill>
+                        <pic:spPr bwMode="auto">
+                          <a:xfrm>
+                            <a:off x="0" y="0"/>
+                            <a:ext cx="4920127" cy="1245687"/>
+                          </a:xfrm>
+                          <a:prstGeom prst="rect">
+                            <a:avLst/>
+                          </a:prstGeom>
+                          <a:ln>
+                            <a:noFill/>
+                          </a:ln>
+                          <a:extLst>
+                            <a:ext uri="{53640926-AAD7-44D8-BBD7-CCE9431645EC}">
+                              <a14:shadowObscured xmlns:a14="http://schemas.microsoft.com/office/drawing/2010/main"/>
+                            </a:ext>
+                          </a:extLst>
+                        </pic:spPr>
+                      </pic:pic>
+                    </a:graphicData>
+                  </a:graphic>
+                </wp:inline>
+              </w:drawing>
+            </w:r>
+          </w:p>
+        </w:tc>
+      </w:tr>
     </w:tbl>
+    <w:p>
+      <w:pPr>
+        <w:jc w:val="both"/>
+        <w:rPr>
+          <w:noProof/>
+          <w:lang w:eastAsia="es-AR"/>
+        </w:rPr>
+      </w:pPr>
+    </w:p>
+    <w:p>
+      <w:pPr>
+        <w:jc w:val="both"/>
+      </w:pPr>
+    </w:p>
+    <w:p>
+      <w:pPr>
+        <w:jc w:val="both"/>
+      </w:pPr>
+      <w:bookmarkStart w:id="0" w:name="_GoBack"/>
+      <w:bookmarkEnd w:id="0"/>
+    </w:p>
     <w:p>
       <w:pPr>
         <w:jc w:val="both"/>
@@ -625,28 +792,7 @@
     <w:p>
       <w:pPr>
         <w:jc w:val="both"/>
-        <w:rPr>
-          <w:noProof/>
-          <w:lang w:eastAsia="es-AR"/>
-        </w:rPr>
       </w:pPr>
-    </w:p>
-    <w:p>
-      <w:pPr>
-        <w:jc w:val="both"/>
-        <w:rPr>
-          <w:noProof/>
-          <w:lang w:eastAsia="es-AR"/>
-        </w:rPr>
-      </w:pPr>
-    </w:p>
-    <w:p>
-      <w:pPr>
-        <w:jc w:val="both"/>
-      </w:pPr>
-      <w:r>
-        <w:tab/>
-      </w:r>
     </w:p>
     <w:sectPr>
       <w:pgSz w:w="11906" w:h="16838"/>

</xml_diff>

<commit_message>
Manejo de vidas y de puntos
Ahora los jugadores no pueden ingresar vidas más o menos de lo debido (Nuevo caso de prueba).
Búsqueda y muestra de mayor cantidad de puntos, arreglada.
</commit_message>
<xml_diff>
--- a/Casos de prueba.docx
+++ b/Casos de prueba.docx
@@ -10,8 +10,8 @@
       </w:tblPr>
       <w:tblGrid>
         <w:gridCol w:w="1278"/>
-        <w:gridCol w:w="1150"/>
-        <w:gridCol w:w="8624"/>
+        <w:gridCol w:w="1153"/>
+        <w:gridCol w:w="8621"/>
       </w:tblGrid>
       <w:tr>
         <w:tc>
@@ -97,6 +97,9 @@
             <w:r>
               <w:t>Que se tome su secuencia como válida</w:t>
             </w:r>
+            <w:r>
+              <w:t>.</w:t>
+            </w:r>
           </w:p>
         </w:tc>
         <w:tc>
@@ -113,7 +116,7 @@
                 <w:lang w:eastAsia="es-AR"/>
               </w:rPr>
               <w:drawing>
-                <wp:inline distT="0" distB="0" distL="0" distR="0" wp14:anchorId="54C49191" wp14:editId="14114C28">
+                <wp:inline distT="0" distB="0" distL="0" distR="0" wp14:anchorId="74B3C255" wp14:editId="2F3324BA">
                   <wp:extent cx="5314531" cy="1009650"/>
                   <wp:effectExtent l="0" t="0" r="635" b="0"/>
                   <wp:docPr id="1" name="Imagen 1"/>
@@ -183,6 +186,9 @@
             <w:r>
               <w:t>Que el juego no inicie por falta de jugadores</w:t>
             </w:r>
+            <w:r>
+              <w:t>.</w:t>
+            </w:r>
           </w:p>
         </w:tc>
         <w:tc>
@@ -203,7 +209,7 @@
                 <w:lang w:eastAsia="es-AR"/>
               </w:rPr>
               <w:drawing>
-                <wp:inline distT="0" distB="0" distL="0" distR="0" wp14:anchorId="76A36442" wp14:editId="754A2DFC">
+                <wp:inline distT="0" distB="0" distL="0" distR="0" wp14:anchorId="5814B222" wp14:editId="2D02B5E4">
                   <wp:extent cx="4705350" cy="1171575"/>
                   <wp:effectExtent l="0" t="0" r="0" b="9525"/>
                   <wp:docPr id="3" name="Imagen 3"/>
@@ -273,6 +279,9 @@
             <w:r>
               <w:t>No lo tome como válido, porque no es la secuencia exacta</w:t>
             </w:r>
+            <w:r>
+              <w:t>.</w:t>
+            </w:r>
           </w:p>
         </w:tc>
         <w:tc>
@@ -293,7 +302,7 @@
                 <w:lang w:eastAsia="es-AR"/>
               </w:rPr>
               <w:drawing>
-                <wp:inline distT="0" distB="0" distL="0" distR="0" wp14:anchorId="48D39BAE" wp14:editId="79084FE7">
+                <wp:inline distT="0" distB="0" distL="0" distR="0" wp14:anchorId="5C08C91D" wp14:editId="58183CD8">
                   <wp:extent cx="4447641" cy="504749"/>
                   <wp:effectExtent l="0" t="0" r="0" b="0"/>
                   <wp:docPr id="5" name="Imagen 5"/>
@@ -341,7 +350,7 @@
                 <w:lang w:eastAsia="es-AR"/>
               </w:rPr>
               <w:drawing>
-                <wp:inline distT="0" distB="0" distL="0" distR="0" wp14:anchorId="06928E15" wp14:editId="3F617254">
+                <wp:inline distT="0" distB="0" distL="0" distR="0" wp14:anchorId="34E3061B" wp14:editId="046E1945">
                   <wp:extent cx="5296204" cy="1089964"/>
                   <wp:effectExtent l="0" t="0" r="0" b="0"/>
                   <wp:docPr id="7" name="Imagen 7"/>
@@ -426,6 +435,9 @@
             <w:r>
               <w:t>, porque llegó a la secuencia original de todas formas</w:t>
             </w:r>
+            <w:r>
+              <w:t>.</w:t>
+            </w:r>
           </w:p>
         </w:tc>
         <w:tc>
@@ -446,7 +458,7 @@
                 <w:lang w:eastAsia="es-AR"/>
               </w:rPr>
               <w:drawing>
-                <wp:inline distT="0" distB="0" distL="0" distR="0" wp14:anchorId="20B1C1DA" wp14:editId="5E66826A">
+                <wp:inline distT="0" distB="0" distL="0" distR="0" wp14:anchorId="0ECC2F48" wp14:editId="4A3E8E02">
                   <wp:extent cx="5308600" cy="1600200"/>
                   <wp:effectExtent l="0" t="0" r="6350" b="0"/>
                   <wp:docPr id="11" name="Imagen 11"/>
@@ -494,13 +506,31 @@
                 </wp:inline>
               </w:drawing>
             </w:r>
+          </w:p>
+          <w:p>
+            <w:pPr>
+              <w:jc w:val="both"/>
+              <w:rPr>
+                <w:noProof/>
+                <w:lang w:eastAsia="es-AR"/>
+              </w:rPr>
+            </w:pPr>
+          </w:p>
+          <w:p>
+            <w:pPr>
+              <w:jc w:val="both"/>
+              <w:rPr>
+                <w:noProof/>
+                <w:lang w:eastAsia="es-AR"/>
+              </w:rPr>
+            </w:pPr>
             <w:r>
               <w:rPr>
                 <w:noProof/>
                 <w:lang w:eastAsia="es-AR"/>
               </w:rPr>
               <w:drawing>
-                <wp:inline distT="0" distB="0" distL="0" distR="0" wp14:anchorId="27E9513E" wp14:editId="3CDE897F">
+                <wp:inline distT="0" distB="0" distL="0" distR="0" wp14:anchorId="5CDACD0C" wp14:editId="50F93BE5">
                   <wp:extent cx="5257800" cy="1106276"/>
                   <wp:effectExtent l="0" t="0" r="0" b="0"/>
                   <wp:docPr id="12" name="Imagen 12"/>
@@ -548,15 +578,33 @@
                 </wp:inline>
               </w:drawing>
             </w:r>
+          </w:p>
+          <w:p>
+            <w:pPr>
+              <w:jc w:val="both"/>
+              <w:rPr>
+                <w:noProof/>
+                <w:lang w:eastAsia="es-AR"/>
+              </w:rPr>
+            </w:pPr>
+          </w:p>
+          <w:p>
+            <w:pPr>
+              <w:jc w:val="both"/>
+              <w:rPr>
+                <w:noProof/>
+                <w:lang w:eastAsia="es-AR"/>
+              </w:rPr>
+            </w:pPr>
             <w:r>
               <w:rPr>
                 <w:noProof/>
                 <w:lang w:eastAsia="es-AR"/>
               </w:rPr>
               <w:drawing>
-                <wp:inline distT="0" distB="0" distL="0" distR="0" wp14:anchorId="5D26E9BE" wp14:editId="38E20F2A">
-                  <wp:extent cx="5284694" cy="685800"/>
-                  <wp:effectExtent l="0" t="0" r="0" b="0"/>
+                <wp:inline distT="0" distB="0" distL="0" distR="0" wp14:anchorId="047BA7AC" wp14:editId="16DC1F0B">
+                  <wp:extent cx="5149969" cy="624840"/>
+                  <wp:effectExtent l="0" t="0" r="0" b="3810"/>
                   <wp:docPr id="13" name="Imagen 13"/>
                   <wp:cNvGraphicFramePr>
                     <a:graphicFrameLocks xmlns:a="http://schemas.openxmlformats.org/drawingml/2006/main" noChangeAspect="1"/>
@@ -576,13 +624,13 @@
                               </a:ext>
                             </a:extLst>
                           </a:blip>
-                          <a:srcRect l="10032" t="21159" r="33643" b="65840"/>
+                          <a:srcRect l="10031" t="21159" r="29725" b="65840"/>
                           <a:stretch/>
                         </pic:blipFill>
                         <pic:spPr bwMode="auto">
                           <a:xfrm>
                             <a:off x="0" y="0"/>
-                            <a:ext cx="5288464" cy="686289"/>
+                            <a:ext cx="5174324" cy="627795"/>
                           </a:xfrm>
                           <a:prstGeom prst="rect">
                             <a:avLst/>
@@ -650,7 +698,7 @@
                 <w:lang w:eastAsia="es-AR"/>
               </w:rPr>
               <w:drawing>
-                <wp:inline distT="0" distB="0" distL="0" distR="0" wp14:anchorId="497DBB05" wp14:editId="777C97F0">
+                <wp:inline distT="0" distB="0" distL="0" distR="0" wp14:anchorId="159FAD42" wp14:editId="29C682A9">
                   <wp:extent cx="1724025" cy="1361643"/>
                   <wp:effectExtent l="0" t="0" r="0" b="0"/>
                   <wp:docPr id="2" name="Imagen 2"/>
@@ -708,7 +756,7 @@
               </w:rPr>
               <w:lastRenderedPageBreak/>
               <w:drawing>
-                <wp:inline distT="0" distB="0" distL="0" distR="0" wp14:anchorId="4477C8DB" wp14:editId="42614370">
+                <wp:inline distT="0" distB="0" distL="0" distR="0" wp14:anchorId="3F8F6463" wp14:editId="7B0AFF61">
                   <wp:extent cx="4890751" cy="1238250"/>
                   <wp:effectExtent l="0" t="0" r="5715" b="0"/>
                   <wp:docPr id="15" name="Imagen 15"/>
@@ -753,6 +801,106 @@
           </w:p>
         </w:tc>
       </w:tr>
+      <w:tr>
+        <w:tc>
+          <w:tcPr>
+            <w:tcW w:w="0" w:type="auto"/>
+          </w:tcPr>
+          <w:p>
+            <w:pPr>
+              <w:jc w:val="both"/>
+            </w:pPr>
+            <w:r>
+              <w:lastRenderedPageBreak/>
+              <w:t>El usuario quiere gastar vidas negativas o más de la cuenta.</w:t>
+            </w:r>
+          </w:p>
+        </w:tc>
+        <w:tc>
+          <w:tcPr>
+            <w:tcW w:w="0" w:type="auto"/>
+          </w:tcPr>
+          <w:p>
+            <w:pPr>
+              <w:jc w:val="both"/>
+            </w:pPr>
+            <w:r>
+              <w:t>El programa debe pedirle de vuelta la cantidad de vidas a gastar ya que no son valores válidos.</w:t>
+            </w:r>
+          </w:p>
+        </w:tc>
+        <w:tc>
+          <w:tcPr>
+            <w:tcW w:w="8624" w:type="dxa"/>
+          </w:tcPr>
+          <w:p>
+            <w:pPr>
+              <w:jc w:val="both"/>
+              <w:rPr>
+                <w:noProof/>
+                <w:lang w:eastAsia="es-AR"/>
+              </w:rPr>
+            </w:pPr>
+            <w:r>
+              <w:rPr>
+                <w:noProof/>
+                <w:lang w:eastAsia="es-AR"/>
+              </w:rPr>
+              <w:drawing>
+                <wp:inline distT="0" distB="0" distL="0" distR="0" wp14:anchorId="1D7B7BBD" wp14:editId="2546BD01">
+                  <wp:extent cx="4864598" cy="1664898"/>
+                  <wp:effectExtent l="0" t="0" r="0" b="0"/>
+                  <wp:docPr id="4" name="Imagen 4"/>
+                  <wp:cNvGraphicFramePr>
+                    <a:graphicFrameLocks xmlns:a="http://schemas.openxmlformats.org/drawingml/2006/main" noChangeAspect="1"/>
+                  </wp:cNvGraphicFramePr>
+                  <a:graphic xmlns:a="http://schemas.openxmlformats.org/drawingml/2006/main">
+                    <a:graphicData uri="http://schemas.openxmlformats.org/drawingml/2006/picture">
+                      <pic:pic xmlns:pic="http://schemas.openxmlformats.org/drawingml/2006/picture">
+                        <pic:nvPicPr>
+                          <pic:cNvPr id="1" name=""/>
+                          <pic:cNvPicPr/>
+                        </pic:nvPicPr>
+                        <pic:blipFill rotWithShape="1">
+                          <a:blip r:embed="rId13"/>
+                          <a:srcRect l="10124" t="20780" r="57257" b="59363"/>
+                          <a:stretch/>
+                        </pic:blipFill>
+                        <pic:spPr bwMode="auto">
+                          <a:xfrm>
+                            <a:off x="0" y="0"/>
+                            <a:ext cx="4876120" cy="1668841"/>
+                          </a:xfrm>
+                          <a:prstGeom prst="rect">
+                            <a:avLst/>
+                          </a:prstGeom>
+                          <a:ln>
+                            <a:noFill/>
+                          </a:ln>
+                          <a:extLst>
+                            <a:ext uri="{53640926-AAD7-44D8-BBD7-CCE9431645EC}">
+                              <a14:shadowObscured xmlns:a14="http://schemas.microsoft.com/office/drawing/2010/main"/>
+                            </a:ext>
+                          </a:extLst>
+                        </pic:spPr>
+                      </pic:pic>
+                    </a:graphicData>
+                  </a:graphic>
+                </wp:inline>
+              </w:drawing>
+            </w:r>
+          </w:p>
+          <w:p>
+            <w:pPr>
+              <w:jc w:val="both"/>
+              <w:rPr>
+                <w:noProof/>
+                <w:lang w:eastAsia="es-AR"/>
+              </w:rPr>
+            </w:pPr>
+          </w:p>
+        </w:tc>
+      </w:tr>
     </w:tbl>
     <w:p>
       <w:pPr>
@@ -774,6 +922,15 @@
       </w:pPr>
       <w:bookmarkStart w:id="0" w:name="_GoBack"/>
       <w:bookmarkEnd w:id="0"/>
+    </w:p>
+    <w:p>
+      <w:pPr>
+        <w:jc w:val="both"/>
+        <w:rPr>
+          <w:noProof/>
+          <w:lang w:eastAsia="es-AR"/>
+        </w:rPr>
+      </w:pPr>
     </w:p>
     <w:p>
       <w:pPr>

</xml_diff>

<commit_message>
Cambio de ingreso de letras
Anteriormente, usábamos una cadena. Ahora, se ingresa carácter a carácter.
Actualización de los casos de prueba con nueva interfaz.
</commit_message>
<xml_diff>
--- a/Casos de prueba.docx
+++ b/Casos de prueba.docx
@@ -116,10 +116,10 @@
                 <w:lang w:eastAsia="es-AR"/>
               </w:rPr>
               <w:drawing>
-                <wp:inline distT="0" distB="0" distL="0" distR="0" wp14:anchorId="74B3C255" wp14:editId="2F3324BA">
-                  <wp:extent cx="5314531" cy="1009650"/>
-                  <wp:effectExtent l="0" t="0" r="635" b="0"/>
-                  <wp:docPr id="1" name="Imagen 1"/>
+                <wp:inline distT="0" distB="0" distL="0" distR="0" wp14:anchorId="76E87EAB" wp14:editId="50505FF4">
+                  <wp:extent cx="4226943" cy="1355249"/>
+                  <wp:effectExtent l="0" t="0" r="2540" b="0"/>
+                  <wp:docPr id="9" name="Imagen 9"/>
                   <wp:cNvGraphicFramePr>
                     <a:graphicFrameLocks xmlns:a="http://schemas.openxmlformats.org/drawingml/2006/main" noChangeAspect="1"/>
                   </wp:cNvGraphicFramePr>
@@ -132,13 +132,13 @@
                         </pic:nvPicPr>
                         <pic:blipFill rotWithShape="1">
                           <a:blip r:embed="rId4"/>
-                          <a:srcRect l="4411" t="10981" r="63832" b="78287"/>
+                          <a:srcRect l="8180" t="17551" r="43247" b="54748"/>
                           <a:stretch/>
                         </pic:blipFill>
                         <pic:spPr bwMode="auto">
                           <a:xfrm>
                             <a:off x="0" y="0"/>
-                            <a:ext cx="5367921" cy="1019793"/>
+                            <a:ext cx="4236279" cy="1358242"/>
                           </a:xfrm>
                           <a:prstGeom prst="rect">
                             <a:avLst/>
@@ -302,10 +302,10 @@
                 <w:lang w:eastAsia="es-AR"/>
               </w:rPr>
               <w:drawing>
-                <wp:inline distT="0" distB="0" distL="0" distR="0" wp14:anchorId="5C08C91D" wp14:editId="58183CD8">
-                  <wp:extent cx="4447641" cy="504749"/>
-                  <wp:effectExtent l="0" t="0" r="0" b="0"/>
-                  <wp:docPr id="5" name="Imagen 5"/>
+                <wp:inline distT="0" distB="0" distL="0" distR="0" wp14:anchorId="4556A056" wp14:editId="2751E70C">
+                  <wp:extent cx="4637717" cy="715992"/>
+                  <wp:effectExtent l="0" t="0" r="0" b="8255"/>
+                  <wp:docPr id="6" name="Imagen 6"/>
                   <wp:cNvGraphicFramePr>
                     <a:graphicFrameLocks xmlns:a="http://schemas.openxmlformats.org/drawingml/2006/main" noChangeAspect="1"/>
                   </wp:cNvGraphicFramePr>
@@ -318,13 +318,13 @@
                         </pic:nvPicPr>
                         <pic:blipFill rotWithShape="1">
                           <a:blip r:embed="rId6"/>
-                          <a:srcRect l="6274" t="13509" r="26800" b="72981"/>
+                          <a:srcRect l="2598" t="7162" r="46133" b="78759"/>
                           <a:stretch/>
                         </pic:blipFill>
                         <pic:spPr bwMode="auto">
                           <a:xfrm>
                             <a:off x="0" y="0"/>
-                            <a:ext cx="4447805" cy="504768"/>
+                            <a:ext cx="4712087" cy="727474"/>
                           </a:xfrm>
                           <a:prstGeom prst="rect">
                             <a:avLst/>
@@ -344,16 +344,25 @@
                 </wp:inline>
               </w:drawing>
             </w:r>
+          </w:p>
+          <w:p>
+            <w:pPr>
+              <w:jc w:val="both"/>
+              <w:rPr>
+                <w:noProof/>
+                <w:lang w:eastAsia="es-AR"/>
+              </w:rPr>
+            </w:pPr>
             <w:r>
               <w:rPr>
                 <w:noProof/>
                 <w:lang w:eastAsia="es-AR"/>
               </w:rPr>
               <w:drawing>
-                <wp:inline distT="0" distB="0" distL="0" distR="0" wp14:anchorId="34E3061B" wp14:editId="046E1945">
-                  <wp:extent cx="5296204" cy="1089964"/>
-                  <wp:effectExtent l="0" t="0" r="0" b="0"/>
-                  <wp:docPr id="7" name="Imagen 7"/>
+                <wp:inline distT="0" distB="0" distL="0" distR="0" wp14:anchorId="00726FA2" wp14:editId="413140E4">
+                  <wp:extent cx="4597879" cy="1443727"/>
+                  <wp:effectExtent l="0" t="0" r="0" b="4445"/>
+                  <wp:docPr id="1" name="Imagen 1"/>
                   <wp:cNvGraphicFramePr>
                     <a:graphicFrameLocks xmlns:a="http://schemas.openxmlformats.org/drawingml/2006/main" noChangeAspect="1"/>
                   </wp:cNvGraphicFramePr>
@@ -366,13 +375,13 @@
                         </pic:nvPicPr>
                         <pic:blipFill rotWithShape="1">
                           <a:blip r:embed="rId7"/>
-                          <a:srcRect l="6494" t="14096" r="13782" b="56719"/>
+                          <a:srcRect l="10126" t="21015" r="31595" b="46436"/>
                           <a:stretch/>
                         </pic:blipFill>
                         <pic:spPr bwMode="auto">
                           <a:xfrm>
                             <a:off x="0" y="0"/>
-                            <a:ext cx="5298408" cy="1090418"/>
+                            <a:ext cx="4613695" cy="1448693"/>
                           </a:xfrm>
                           <a:prstGeom prst="rect">
                             <a:avLst/>
@@ -458,10 +467,10 @@
                 <w:lang w:eastAsia="es-AR"/>
               </w:rPr>
               <w:drawing>
-                <wp:inline distT="0" distB="0" distL="0" distR="0" wp14:anchorId="0ECC2F48" wp14:editId="4A3E8E02">
-                  <wp:extent cx="5308600" cy="1600200"/>
-                  <wp:effectExtent l="0" t="0" r="6350" b="0"/>
-                  <wp:docPr id="11" name="Imagen 11"/>
+                <wp:inline distT="0" distB="0" distL="0" distR="0" wp14:anchorId="77DA5DB2" wp14:editId="0F497DF6">
+                  <wp:extent cx="4744528" cy="2060888"/>
+                  <wp:effectExtent l="0" t="0" r="0" b="0"/>
+                  <wp:docPr id="16" name="Imagen 16"/>
                   <wp:cNvGraphicFramePr>
                     <a:graphicFrameLocks xmlns:a="http://schemas.openxmlformats.org/drawingml/2006/main" noChangeAspect="1"/>
                   </wp:cNvGraphicFramePr>
@@ -473,20 +482,14 @@
                           <pic:cNvPicPr/>
                         </pic:nvPicPr>
                         <pic:blipFill rotWithShape="1">
-                          <a:blip r:embed="rId8">
-                            <a:extLst>
-                              <a:ext uri="{28A0092B-C50C-407E-A947-70E740481C1C}">
-                                <a14:useLocalDpi xmlns:a14="http://schemas.microsoft.com/office/drawing/2010/main" val="0"/>
-                              </a:ext>
-                            </a:extLst>
-                          </a:blip>
-                          <a:srcRect l="10033" t="20904" r="30059" b="46975"/>
+                          <a:blip r:embed="rId8"/>
+                          <a:srcRect l="10386" t="21013" r="32244" b="34661"/>
                           <a:stretch/>
                         </pic:blipFill>
                         <pic:spPr bwMode="auto">
                           <a:xfrm>
                             <a:off x="0" y="0"/>
-                            <a:ext cx="5308958" cy="1600308"/>
+                            <a:ext cx="4756476" cy="2066078"/>
                           </a:xfrm>
                           <a:prstGeom prst="rect">
                             <a:avLst/>
@@ -530,10 +533,10 @@
                 <w:lang w:eastAsia="es-AR"/>
               </w:rPr>
               <w:drawing>
-                <wp:inline distT="0" distB="0" distL="0" distR="0" wp14:anchorId="5CDACD0C" wp14:editId="50F93BE5">
-                  <wp:extent cx="5257800" cy="1106276"/>
-                  <wp:effectExtent l="0" t="0" r="0" b="0"/>
-                  <wp:docPr id="12" name="Imagen 12"/>
+                <wp:inline distT="0" distB="0" distL="0" distR="0" wp14:anchorId="690AEE56" wp14:editId="63663E05">
+                  <wp:extent cx="4777479" cy="914400"/>
+                  <wp:effectExtent l="0" t="0" r="4445" b="0"/>
+                  <wp:docPr id="17" name="Imagen 17"/>
                   <wp:cNvGraphicFramePr>
                     <a:graphicFrameLocks xmlns:a="http://schemas.openxmlformats.org/drawingml/2006/main" noChangeAspect="1"/>
                   </wp:cNvGraphicFramePr>
@@ -545,20 +548,14 @@
                           <pic:cNvPicPr/>
                         </pic:nvPicPr>
                         <pic:blipFill rotWithShape="1">
-                          <a:blip r:embed="rId9">
-                            <a:extLst>
-                              <a:ext uri="{28A0092B-C50C-407E-A947-70E740481C1C}">
-                                <a14:useLocalDpi xmlns:a14="http://schemas.microsoft.com/office/drawing/2010/main" val="0"/>
-                              </a:ext>
-                            </a:extLst>
-                          </a:blip>
-                          <a:srcRect l="10176" t="21415" r="38659" b="59211"/>
+                          <a:blip r:embed="rId9"/>
+                          <a:srcRect l="9867" t="21707" r="38604" b="60750"/>
                           <a:stretch/>
                         </pic:blipFill>
                         <pic:spPr bwMode="auto">
                           <a:xfrm>
                             <a:off x="0" y="0"/>
-                            <a:ext cx="5282673" cy="1111510"/>
+                            <a:ext cx="4786164" cy="916062"/>
                           </a:xfrm>
                           <a:prstGeom prst="rect">
                             <a:avLst/>
@@ -579,78 +576,6 @@
               </w:drawing>
             </w:r>
           </w:p>
-          <w:p>
-            <w:pPr>
-              <w:jc w:val="both"/>
-              <w:rPr>
-                <w:noProof/>
-                <w:lang w:eastAsia="es-AR"/>
-              </w:rPr>
-            </w:pPr>
-          </w:p>
-          <w:p>
-            <w:pPr>
-              <w:jc w:val="both"/>
-              <w:rPr>
-                <w:noProof/>
-                <w:lang w:eastAsia="es-AR"/>
-              </w:rPr>
-            </w:pPr>
-            <w:r>
-              <w:rPr>
-                <w:noProof/>
-                <w:lang w:eastAsia="es-AR"/>
-              </w:rPr>
-              <w:drawing>
-                <wp:inline distT="0" distB="0" distL="0" distR="0" wp14:anchorId="047BA7AC" wp14:editId="16DC1F0B">
-                  <wp:extent cx="5149969" cy="624840"/>
-                  <wp:effectExtent l="0" t="0" r="0" b="3810"/>
-                  <wp:docPr id="13" name="Imagen 13"/>
-                  <wp:cNvGraphicFramePr>
-                    <a:graphicFrameLocks xmlns:a="http://schemas.openxmlformats.org/drawingml/2006/main" noChangeAspect="1"/>
-                  </wp:cNvGraphicFramePr>
-                  <a:graphic xmlns:a="http://schemas.openxmlformats.org/drawingml/2006/main">
-                    <a:graphicData uri="http://schemas.openxmlformats.org/drawingml/2006/picture">
-                      <pic:pic xmlns:pic="http://schemas.openxmlformats.org/drawingml/2006/picture">
-                        <pic:nvPicPr>
-                          <pic:cNvPr id="1" name=""/>
-                          <pic:cNvPicPr/>
-                        </pic:nvPicPr>
-                        <pic:blipFill rotWithShape="1">
-                          <a:blip r:embed="rId10">
-                            <a:extLst>
-                              <a:ext uri="{28A0092B-C50C-407E-A947-70E740481C1C}">
-                                <a14:useLocalDpi xmlns:a14="http://schemas.microsoft.com/office/drawing/2010/main" val="0"/>
-                              </a:ext>
-                            </a:extLst>
-                          </a:blip>
-                          <a:srcRect l="10031" t="21159" r="29725" b="65840"/>
-                          <a:stretch/>
-                        </pic:blipFill>
-                        <pic:spPr bwMode="auto">
-                          <a:xfrm>
-                            <a:off x="0" y="0"/>
-                            <a:ext cx="5174324" cy="627795"/>
-                          </a:xfrm>
-                          <a:prstGeom prst="rect">
-                            <a:avLst/>
-                          </a:prstGeom>
-                          <a:ln>
-                            <a:noFill/>
-                          </a:ln>
-                          <a:extLst>
-                            <a:ext uri="{53640926-AAD7-44D8-BBD7-CCE9431645EC}">
-                              <a14:shadowObscured xmlns:a14="http://schemas.microsoft.com/office/drawing/2010/main"/>
-                            </a:ext>
-                          </a:extLst>
-                        </pic:spPr>
-                      </pic:pic>
-                    </a:graphicData>
-                  </a:graphic>
-                </wp:inline>
-              </w:drawing>
-            </w:r>
-          </w:p>
         </w:tc>
       </w:tr>
       <w:tr>
@@ -713,7 +638,7 @@
                           <pic:cNvPicPr/>
                         </pic:nvPicPr>
                         <pic:blipFill rotWithShape="1">
-                          <a:blip r:embed="rId11"/>
+                          <a:blip r:embed="rId10"/>
                           <a:srcRect t="63130" r="85642" b="16700"/>
                           <a:stretch/>
                         </pic:blipFill>
@@ -771,7 +696,7 @@
                           <pic:cNvPicPr/>
                         </pic:nvPicPr>
                         <pic:blipFill rotWithShape="1">
-                          <a:blip r:embed="rId12"/>
+                          <a:blip r:embed="rId11"/>
                           <a:srcRect t="3302" r="52990" b="75528"/>
                           <a:stretch/>
                         </pic:blipFill>
@@ -847,10 +772,10 @@
                 <w:lang w:eastAsia="es-AR"/>
               </w:rPr>
               <w:drawing>
-                <wp:inline distT="0" distB="0" distL="0" distR="0" wp14:anchorId="1D7B7BBD" wp14:editId="2546BD01">
-                  <wp:extent cx="4864598" cy="1664898"/>
-                  <wp:effectExtent l="0" t="0" r="0" b="0"/>
-                  <wp:docPr id="4" name="Imagen 4"/>
+                <wp:inline distT="0" distB="0" distL="0" distR="0" wp14:anchorId="2D2F4227" wp14:editId="09098D71">
+                  <wp:extent cx="4830792" cy="2399731"/>
+                  <wp:effectExtent l="0" t="0" r="8255" b="635"/>
+                  <wp:docPr id="18" name="Imagen 18"/>
                   <wp:cNvGraphicFramePr>
                     <a:graphicFrameLocks xmlns:a="http://schemas.openxmlformats.org/drawingml/2006/main" noChangeAspect="1"/>
                   </wp:cNvGraphicFramePr>
@@ -862,14 +787,14 @@
                           <pic:cNvPicPr/>
                         </pic:nvPicPr>
                         <pic:blipFill rotWithShape="1">
-                          <a:blip r:embed="rId13"/>
-                          <a:srcRect l="10124" t="20780" r="57257" b="59363"/>
+                          <a:blip r:embed="rId12"/>
+                          <a:srcRect l="6363" t="14319" r="53141" b="49899"/>
                           <a:stretch/>
                         </pic:blipFill>
                         <pic:spPr bwMode="auto">
                           <a:xfrm>
                             <a:off x="0" y="0"/>
-                            <a:ext cx="4876120" cy="1668841"/>
+                            <a:ext cx="4861909" cy="2415189"/>
                           </a:xfrm>
                           <a:prstGeom prst="rect">
                             <a:avLst/>
@@ -889,6 +814,8 @@
                 </wp:inline>
               </w:drawing>
             </w:r>
+            <w:bookmarkStart w:id="0" w:name="_GoBack"/>
+            <w:bookmarkEnd w:id="0"/>
           </w:p>
           <w:p>
             <w:pPr>
@@ -910,18 +837,6 @@
           <w:lang w:eastAsia="es-AR"/>
         </w:rPr>
       </w:pPr>
-    </w:p>
-    <w:p>
-      <w:pPr>
-        <w:jc w:val="both"/>
-      </w:pPr>
-    </w:p>
-    <w:p>
-      <w:pPr>
-        <w:jc w:val="both"/>
-      </w:pPr>
-      <w:bookmarkStart w:id="0" w:name="_GoBack"/>
-      <w:bookmarkEnd w:id="0"/>
     </w:p>
     <w:p>
       <w:pPr>
@@ -940,10 +855,6 @@
     <w:p>
       <w:pPr>
         <w:jc w:val="both"/>
-        <w:rPr>
-          <w:noProof/>
-          <w:lang w:eastAsia="es-AR"/>
-        </w:rPr>
       </w:pPr>
     </w:p>
     <w:p>

</xml_diff>